<commit_message>
updated information about modules
</commit_message>
<xml_diff>
--- a/UNIX_Exercise_3.docx
+++ b/UNIX_Exercise_3.docx
@@ -2566,19 +2566,13 @@
         <w:rPr>
           <w:rStyle w:val="Emphasis"/>
         </w:rPr>
-        <w:t xml:space="preserve"> use /</w:t>
-      </w:r>
-      <w:r>
-        <w:rPr>
-          <w:rStyle w:val="Emphasis"/>
-        </w:rPr>
-        <w:t>path/to</w:t>
-      </w:r>
-      <w:r>
-        <w:rPr>
-          <w:rStyle w:val="Emphasis"/>
-        </w:rPr>
-        <w:t>/bioinformatics/modules</w:t>
+        <w:t xml:space="preserve"> use </w:t>
+      </w:r>
+      <w:r>
+        <w:rPr>
+          <w:rStyle w:val="Emphasis"/>
+        </w:rPr>
+        <w:t>/shared/bioinformatics/modules</w:t>
       </w:r>
     </w:p>
     <w:p>
@@ -4354,23 +4348,15 @@
           <w:sz w:val="16"/>
           <w:szCs w:val="16"/>
         </w:rPr>
-        <w:t>use /</w:t>
-      </w:r>
-      <w:r>
-        <w:rPr>
-          <w:rStyle w:val="Emphasis"/>
-          <w:sz w:val="16"/>
-          <w:szCs w:val="16"/>
-        </w:rPr>
-        <w:t>path/to</w:t>
-      </w:r>
-      <w:r>
-        <w:rPr>
-          <w:rStyle w:val="Emphasis"/>
-          <w:sz w:val="16"/>
-          <w:szCs w:val="16"/>
-        </w:rPr>
-        <w:t>/modules</w:t>
+        <w:t xml:space="preserve">use </w:t>
+      </w:r>
+      <w:r>
+        <w:rPr>
+          <w:rStyle w:val="Emphasis"/>
+          <w:sz w:val="16"/>
+          <w:szCs w:val="16"/>
+        </w:rPr>
+        <w:t>/shared/bioinformatics/modules</w:t>
       </w:r>
     </w:p>
     <w:p>
@@ -5370,7 +5356,19 @@
         <w:rPr>
           <w:rFonts w:cs="Times New Roman"/>
         </w:rPr>
-        <w:t xml:space="preserve"> results for two reads will be in two separate folders (</w:t>
+        <w:t xml:space="preserve"> results for two reads will be in two separate </w:t>
+      </w:r>
+      <w:r>
+        <w:rPr>
+          <w:rFonts w:cs="Times New Roman"/>
+        </w:rPr>
+        <w:t>files</w:t>
+      </w:r>
+      <w:r>
+        <w:rPr>
+          <w:rFonts w:cs="Times New Roman"/>
+        </w:rPr>
+        <w:t xml:space="preserve"> (</w:t>
       </w:r>
       <w:r>
         <w:rPr>
@@ -5380,6 +5378,12 @@
       </w:r>
       <w:r>
         <w:rPr>
+          <w:rStyle w:val="SubtleEmphasis"/>
+        </w:rPr>
+        <w:t>.html</w:t>
+      </w:r>
+      <w:r>
+        <w:rPr>
           <w:rFonts w:cs="Times New Roman"/>
         </w:rPr>
         <w:t xml:space="preserve"> and </w:t>
@@ -5392,6 +5396,12 @@
       </w:r>
       <w:r>
         <w:rPr>
+          <w:rStyle w:val="SubtleEmphasis"/>
+        </w:rPr>
+        <w:t>.html</w:t>
+      </w:r>
+      <w:r>
+        <w:rPr>
           <w:rFonts w:cs="Times New Roman"/>
         </w:rPr>
         <w:t xml:space="preserve">). These folders are also saved as zip files by the program. </w:t>
@@ -5407,31 +5417,79 @@
         <w:rPr>
           <w:rFonts w:cs="Times New Roman"/>
         </w:rPr>
-        <w:t>To view the results, change directory to one of the folder (</w:t>
+        <w:t xml:space="preserve">To view the results, </w:t>
+      </w:r>
+      <w:r>
+        <w:rPr>
+          <w:rFonts w:cs="Times New Roman"/>
+        </w:rPr>
+        <w:t xml:space="preserve">just </w:t>
+      </w:r>
+      <w:r>
+        <w:rPr>
+          <w:rFonts w:cs="Times New Roman"/>
+        </w:rPr>
+        <w:t xml:space="preserve">open </w:t>
       </w:r>
       <w:r>
         <w:rPr>
           <w:rStyle w:val="SubtleEmphasis"/>
         </w:rPr>
-        <w:t>R1_fastqc or R2_fastqc</w:t>
-      </w:r>
-      <w:r>
-        <w:rPr>
-          <w:rFonts w:cs="Times New Roman"/>
-        </w:rPr>
-        <w:t xml:space="preserve">) and open </w:t>
+        <w:t>R1_fastqc</w:t>
       </w:r>
       <w:r>
         <w:rPr>
           <w:rStyle w:val="SubtleEmphasis"/>
         </w:rPr>
-        <w:t>fastqc_report.html</w:t>
-      </w:r>
-      <w:r>
-        <w:rPr>
-          <w:rFonts w:cs="Times New Roman"/>
-        </w:rPr>
-        <w:t xml:space="preserve"> file. You can do this by</w:t>
+        <w:t>.html</w:t>
+      </w:r>
+      <w:r>
+        <w:rPr>
+          <w:rFonts w:cs="Times New Roman"/>
+        </w:rPr>
+        <w:t xml:space="preserve"> </w:t>
+      </w:r>
+      <w:r>
+        <w:rPr>
+          <w:rFonts w:cs="Times New Roman"/>
+        </w:rPr>
+        <w:t xml:space="preserve">and </w:t>
+      </w:r>
+      <w:r>
+        <w:rPr>
+          <w:rStyle w:val="SubtleEmphasis"/>
+        </w:rPr>
+        <w:t>R</w:t>
+      </w:r>
+      <w:r>
+        <w:rPr>
+          <w:rStyle w:val="SubtleEmphasis"/>
+        </w:rPr>
+        <w:t>2</w:t>
+      </w:r>
+      <w:r>
+        <w:rPr>
+          <w:rStyle w:val="SubtleEmphasis"/>
+        </w:rPr>
+        <w:t>_fastqc</w:t>
+      </w:r>
+      <w:r>
+        <w:rPr>
+          <w:rStyle w:val="SubtleEmphasis"/>
+        </w:rPr>
+        <w:t>.html</w:t>
+      </w:r>
+      <w:r>
+        <w:rPr>
+          <w:rFonts w:cs="Times New Roman"/>
+        </w:rPr>
+        <w:t xml:space="preserve"> </w:t>
+      </w:r>
+      <w:r>
+        <w:rPr>
+          <w:rFonts w:cs="Times New Roman"/>
+        </w:rPr>
+        <w:t>file. You can do this by</w:t>
       </w:r>
     </w:p>
     <w:p>
@@ -5454,7 +5512,13 @@
         <w:rPr>
           <w:rStyle w:val="Emphasis"/>
         </w:rPr>
-        <w:t xml:space="preserve"> fastqc_report.html</w:t>
+        <w:t xml:space="preserve"> </w:t>
+      </w:r>
+      <w:r>
+        <w:rPr>
+          <w:rStyle w:val="Emphasis"/>
+        </w:rPr>
+        <w:t>R1_fastqc.html</w:t>
       </w:r>
     </w:p>
     <w:p>
@@ -5467,6 +5531,8 @@
       <w:r>
         <w:t xml:space="preserve"> data</w:t>
       </w:r>
+      <w:bookmarkStart w:id="0" w:name="_GoBack"/>
+      <w:bookmarkEnd w:id="0"/>
     </w:p>
     <w:p>
       <w:pPr>
@@ -5879,8 +5945,6 @@
 
 <file path=word/footer2.xml><?xml version="1.0" encoding="utf-8"?>
 <w:ftr xmlns:wpc="http://schemas.microsoft.com/office/word/2010/wordprocessingCanvas" xmlns:mc="http://schemas.openxmlformats.org/markup-compatibility/2006" xmlns:o="urn:schemas-microsoft-com:office:office" xmlns:r="http://schemas.openxmlformats.org/officeDocument/2006/relationships" xmlns:m="http://schemas.openxmlformats.org/officeDocument/2006/math" xmlns:v="urn:schemas-microsoft-com:vml" xmlns:wp14="http://schemas.microsoft.com/office/word/2010/wordprocessingDrawing" xmlns:wp="http://schemas.openxmlformats.org/drawingml/2006/wordprocessingDrawing" xmlns:w10="urn:schemas-microsoft-com:office:word" xmlns:w="http://schemas.openxmlformats.org/wordprocessingml/2006/main" xmlns:w14="http://schemas.microsoft.com/office/word/2010/wordml" xmlns:w15="http://schemas.microsoft.com/office/word/2012/wordml" xmlns:wpg="http://schemas.microsoft.com/office/word/2010/wordprocessingGroup" xmlns:wpi="http://schemas.microsoft.com/office/word/2010/wordprocessingInk" xmlns:wne="http://schemas.microsoft.com/office/word/2006/wordml" xmlns:wps="http://schemas.microsoft.com/office/word/2010/wordprocessingShape" mc:Ignorable="w14 w15 wp14">
-  <w:bookmarkStart w:id="0" w:name="_GoBack"/>
-  <w:bookmarkEnd w:id="0"/>
   <w:p>
     <w:pPr>
       <w:pStyle w:val="Footer"/>
@@ -5902,7 +5966,7 @@
       <w:rPr>
         <w:noProof/>
       </w:rPr>
-      <w:t>23</w:t>
+      <w:t>28</w:t>
     </w:r>
     <w:r>
       <w:rPr>
@@ -11732,7 +11796,7 @@
 </file>
 
 <file path=customXml/itemProps1.xml><?xml version="1.0" encoding="utf-8"?>
-<ds:datastoreItem xmlns:ds="http://schemas.openxmlformats.org/officeDocument/2006/customXml" ds:itemID="{D91C4E2D-1289-4875-B927-437B2AF711F0}">
+<ds:datastoreItem xmlns:ds="http://schemas.openxmlformats.org/officeDocument/2006/customXml" ds:itemID="{AB166926-C249-4D5B-8CEC-71B31DCD48E5}">
   <ds:schemaRefs>
     <ds:schemaRef ds:uri="http://schemas.openxmlformats.org/officeDocument/2006/bibliography"/>
   </ds:schemaRefs>

</xml_diff>